<commit_message>
Update Chapter 6 Part 2 Character Messages.docx
</commit_message>
<xml_diff>
--- a/8 ... Chapter 6/Chapter 6 Part 2 Character Messages.docx
+++ b/8 ... Chapter 6/Chapter 6 Part 2 Character Messages.docx
@@ -3007,12 +3007,1437 @@
       </w:pPr>
       <w:r>
         <w:rPr>
+          <w:noProof/>
+        </w:rPr>
+        <w:drawing>
+          <wp:inline distT="0" distB="0" distL="0" distR="0" wp14:anchorId="4D85D944" wp14:editId="393B7768">
+            <wp:extent cx="2286000" cy="1717675"/>
+            <wp:effectExtent l="0" t="0" r="0" b="0"/>
+            <wp:docPr id="16" name="Picture 16" descr="Menu (computing) - Wikipedia"/>
+            <wp:cNvGraphicFramePr>
+              <a:graphicFrameLocks xmlns:a="http://schemas.openxmlformats.org/drawingml/2006/main" noChangeAspect="1"/>
+            </wp:cNvGraphicFramePr>
+            <a:graphic xmlns:a="http://schemas.openxmlformats.org/drawingml/2006/main">
+              <a:graphicData uri="http://schemas.openxmlformats.org/drawingml/2006/picture">
+                <pic:pic xmlns:pic="http://schemas.openxmlformats.org/drawingml/2006/picture">
+                  <pic:nvPicPr>
+                    <pic:cNvPr id="0" name="Picture 25" descr="Menu (computing) - Wikipedia"/>
+                    <pic:cNvPicPr>
+                      <a:picLocks noChangeAspect="1" noChangeArrowheads="1"/>
+                    </pic:cNvPicPr>
+                  </pic:nvPicPr>
+                  <pic:blipFill>
+                    <a:blip r:embed="rId20">
+                      <a:extLst>
+                        <a:ext uri="{28A0092B-C50C-407E-A947-70E740481C1C}">
+                          <a14:useLocalDpi xmlns:a14="http://schemas.microsoft.com/office/drawing/2010/main" val="0"/>
+                        </a:ext>
+                      </a:extLst>
+                    </a:blip>
+                    <a:srcRect/>
+                    <a:stretch>
+                      <a:fillRect/>
+                    </a:stretch>
+                  </pic:blipFill>
+                  <pic:spPr bwMode="auto">
+                    <a:xfrm>
+                      <a:off x="0" y="0"/>
+                      <a:ext cx="2286000" cy="1717675"/>
+                    </a:xfrm>
+                    <a:prstGeom prst="rect">
+                      <a:avLst/>
+                    </a:prstGeom>
+                    <a:noFill/>
+                    <a:ln>
+                      <a:noFill/>
+                    </a:ln>
+                  </pic:spPr>
+                </pic:pic>
+              </a:graphicData>
+            </a:graphic>
+          </wp:inline>
+        </w:drawing>
+      </w:r>
+    </w:p>
+    <w:p>
+      <w:pPr>
+        <w:rPr>
+          <w:rFonts w:ascii="Times New Roman" w:hAnsi="Times New Roman" w:cs="Times New Roman"/>
+          <w:color w:val="000000" w:themeColor="text1"/>
+          <w:sz w:val="24"/>
+          <w:szCs w:val="24"/>
+        </w:rPr>
+      </w:pPr>
+      <w:r>
+        <w:rPr>
           <w:rFonts w:ascii="Times New Roman" w:hAnsi="Times New Roman" w:cs="Times New Roman"/>
           <w:color w:val="000000" w:themeColor="text1"/>
           <w:sz w:val="24"/>
           <w:szCs w:val="24"/>
         </w:rPr>
         <w:t>For example, the Ctrl-O key combination might be used to open the Open File dialog box. In this case, the letter keys are not translated into character messages. Instead, they are interpreted as menu accelerator commands.</w:t>
+      </w:r>
+    </w:p>
+    <w:p>
+      <w:pPr>
+        <w:rPr>
+          <w:rFonts w:ascii="Times New Roman" w:hAnsi="Times New Roman" w:cs="Times New Roman"/>
+          <w:color w:val="000000" w:themeColor="text1"/>
+          <w:sz w:val="24"/>
+          <w:szCs w:val="24"/>
+        </w:rPr>
+      </w:pPr>
+    </w:p>
+    <w:p>
+      <w:pPr>
+        <w:rPr>
+          <w:rFonts w:ascii="Times New Roman" w:hAnsi="Times New Roman" w:cs="Times New Roman"/>
+          <w:color w:val="000000" w:themeColor="text1"/>
+          <w:sz w:val="24"/>
+          <w:szCs w:val="24"/>
+        </w:rPr>
+      </w:pPr>
+    </w:p>
+    <w:p>
+      <w:pPr>
+        <w:rPr>
+          <w:rFonts w:ascii="Times New Roman" w:hAnsi="Times New Roman" w:cs="Times New Roman"/>
+          <w:color w:val="000000" w:themeColor="text1"/>
+          <w:sz w:val="32"/>
+          <w:szCs w:val="32"/>
+          <w14:textOutline w14:w="9525" w14:cap="rnd" w14:cmpd="sng" w14:algn="ctr">
+            <w14:solidFill>
+              <w14:srgbClr w14:val="00B0F0"/>
+            </w14:solidFill>
+            <w14:prstDash w14:val="solid"/>
+            <w14:bevel/>
+          </w14:textOutline>
+        </w:rPr>
+      </w:pPr>
+      <w:r>
+        <w:rPr>
+          <w:rFonts w:ascii="Times New Roman" w:hAnsi="Times New Roman" w:cs="Times New Roman"/>
+          <w:color w:val="000000" w:themeColor="text1"/>
+          <w:sz w:val="32"/>
+          <w:szCs w:val="32"/>
+          <w14:textOutline w14:w="9525" w14:cap="rnd" w14:cmpd="sng" w14:algn="ctr">
+            <w14:solidFill>
+              <w14:srgbClr w14:val="00B0F0"/>
+            </w14:solidFill>
+            <w14:prstDash w14:val="solid"/>
+            <w14:bevel/>
+          </w14:textOutline>
+        </w:rPr>
+        <w:lastRenderedPageBreak/>
+        <w:t>Processing Tab, Enter, Backspace, and Escape Keys</w:t>
+      </w:r>
+    </w:p>
+    <w:p>
+      <w:pPr>
+        <w:rPr>
+          <w:rFonts w:ascii="Times New Roman" w:hAnsi="Times New Roman" w:cs="Times New Roman"/>
+          <w:color w:val="000000" w:themeColor="text1"/>
+          <w:sz w:val="24"/>
+          <w:szCs w:val="24"/>
+        </w:rPr>
+      </w:pPr>
+      <w:r>
+        <w:rPr>
+          <w:rFonts w:ascii="Times New Roman" w:hAnsi="Times New Roman" w:cs="Times New Roman"/>
+          <w:color w:val="000000" w:themeColor="text1"/>
+          <w:sz w:val="24"/>
+          <w:szCs w:val="24"/>
+        </w:rPr>
+        <w:t xml:space="preserve">The Tab, Enter, Backspace, and Escape keys </w:t>
+      </w:r>
+      <w:r>
+        <w:rPr>
+          <w:rFonts w:ascii="Times New Roman" w:hAnsi="Times New Roman" w:cs="Times New Roman"/>
+          <w:color w:val="0000FF"/>
+          <w:sz w:val="24"/>
+          <w:szCs w:val="24"/>
+        </w:rPr>
+        <w:t>have a dual nature</w:t>
+      </w:r>
+      <w:r>
+        <w:rPr>
+          <w:rFonts w:ascii="Times New Roman" w:hAnsi="Times New Roman" w:cs="Times New Roman"/>
+          <w:color w:val="000000" w:themeColor="text1"/>
+          <w:sz w:val="24"/>
+          <w:szCs w:val="24"/>
+        </w:rPr>
+        <w:t xml:space="preserve">: they can generate both ASCII control characters and virtual key codes. </w:t>
+      </w:r>
+    </w:p>
+    <w:p>
+      <w:pPr>
+        <w:rPr>
+          <w:rFonts w:ascii="Times New Roman" w:hAnsi="Times New Roman" w:cs="Times New Roman"/>
+          <w:color w:val="000000" w:themeColor="text1"/>
+          <w:sz w:val="24"/>
+          <w:szCs w:val="24"/>
+        </w:rPr>
+      </w:pPr>
+      <w:r>
+        <w:rPr>
+          <w:rFonts w:ascii="Times New Roman" w:hAnsi="Times New Roman" w:cs="Times New Roman"/>
+          <w:color w:val="000000" w:themeColor="text1"/>
+          <w:sz w:val="24"/>
+          <w:szCs w:val="24"/>
+        </w:rPr>
+        <w:t>This raises the question of whether to process these keys during WM_CHAR processing or WM_KEYDOWN processing.</w:t>
+      </w:r>
+    </w:p>
+    <w:p>
+      <w:pPr>
+        <w:rPr>
+          <w:rFonts w:ascii="Times New Roman" w:hAnsi="Times New Roman" w:cs="Times New Roman"/>
+          <w:color w:val="000000" w:themeColor="text1"/>
+          <w:sz w:val="24"/>
+          <w:szCs w:val="24"/>
+        </w:rPr>
+      </w:pPr>
+    </w:p>
+    <w:p>
+      <w:pPr>
+        <w:rPr>
+          <w:rFonts w:ascii="Times New Roman" w:hAnsi="Times New Roman" w:cs="Times New Roman"/>
+          <w:color w:val="000000" w:themeColor="text1"/>
+          <w:sz w:val="28"/>
+          <w:szCs w:val="28"/>
+          <w14:textOutline w14:w="9525" w14:cap="rnd" w14:cmpd="sng" w14:algn="ctr">
+            <w14:solidFill>
+              <w14:srgbClr w14:val="00B050"/>
+            </w14:solidFill>
+            <w14:prstDash w14:val="solid"/>
+            <w14:bevel/>
+          </w14:textOutline>
+        </w:rPr>
+      </w:pPr>
+      <w:r>
+        <w:rPr>
+          <w:rFonts w:ascii="Times New Roman" w:hAnsi="Times New Roman" w:cs="Times New Roman"/>
+          <w:color w:val="000000" w:themeColor="text1"/>
+          <w:sz w:val="28"/>
+          <w:szCs w:val="28"/>
+          <w14:textOutline w14:w="9525" w14:cap="rnd" w14:cmpd="sng" w14:algn="ctr">
+            <w14:solidFill>
+              <w14:srgbClr w14:val="00B050"/>
+            </w14:solidFill>
+            <w14:prstDash w14:val="solid"/>
+            <w14:bevel/>
+          </w14:textOutline>
+        </w:rPr>
+        <w:t>Traditional Approach</w:t>
+      </w:r>
+    </w:p>
+    <w:p>
+      <w:pPr>
+        <w:rPr>
+          <w:rFonts w:ascii="Times New Roman" w:hAnsi="Times New Roman" w:cs="Times New Roman"/>
+          <w:color w:val="000000" w:themeColor="text1"/>
+          <w:sz w:val="24"/>
+          <w:szCs w:val="24"/>
+        </w:rPr>
+      </w:pPr>
+      <w:r>
+        <w:rPr>
+          <w:rFonts w:ascii="Times New Roman" w:hAnsi="Times New Roman" w:cs="Times New Roman"/>
+          <w:color w:val="000000" w:themeColor="text1"/>
+          <w:sz w:val="24"/>
+          <w:szCs w:val="24"/>
+        </w:rPr>
+        <w:t xml:space="preserve">Traditionally, these keys have been processed during WM_KEYDOWN processing. This is because they were </w:t>
+      </w:r>
+      <w:r>
+        <w:rPr>
+          <w:rFonts w:ascii="Times New Roman" w:hAnsi="Times New Roman" w:cs="Times New Roman"/>
+          <w:color w:val="CC00CC"/>
+          <w:sz w:val="24"/>
+          <w:szCs w:val="24"/>
+        </w:rPr>
+        <w:t>originally intended to generate ASCII control characters</w:t>
+      </w:r>
+      <w:r>
+        <w:rPr>
+          <w:rFonts w:ascii="Times New Roman" w:hAnsi="Times New Roman" w:cs="Times New Roman"/>
+          <w:color w:val="000000" w:themeColor="text1"/>
+          <w:sz w:val="24"/>
+          <w:szCs w:val="24"/>
+        </w:rPr>
+        <w:t>, which are used to control various functions within a program or operating system.</w:t>
+      </w:r>
+    </w:p>
+    <w:p>
+      <w:pPr>
+        <w:rPr>
+          <w:rFonts w:ascii="Times New Roman" w:hAnsi="Times New Roman" w:cs="Times New Roman"/>
+          <w:color w:val="000000" w:themeColor="text1"/>
+          <w:sz w:val="24"/>
+          <w:szCs w:val="24"/>
+        </w:rPr>
+      </w:pPr>
+    </w:p>
+    <w:p>
+      <w:pPr>
+        <w:rPr>
+          <w:rFonts w:ascii="Times New Roman" w:hAnsi="Times New Roman" w:cs="Times New Roman"/>
+          <w:color w:val="000000" w:themeColor="text1"/>
+          <w:sz w:val="28"/>
+          <w:szCs w:val="28"/>
+          <w14:textOutline w14:w="9525" w14:cap="rnd" w14:cmpd="sng" w14:algn="ctr">
+            <w14:solidFill>
+              <w14:srgbClr w14:val="00B050"/>
+            </w14:solidFill>
+            <w14:prstDash w14:val="solid"/>
+            <w14:bevel/>
+          </w14:textOutline>
+        </w:rPr>
+      </w:pPr>
+      <w:r>
+        <w:rPr>
+          <w:rFonts w:ascii="Times New Roman" w:hAnsi="Times New Roman" w:cs="Times New Roman"/>
+          <w:color w:val="000000" w:themeColor="text1"/>
+          <w:sz w:val="28"/>
+          <w:szCs w:val="28"/>
+          <w14:textOutline w14:w="9525" w14:cap="rnd" w14:cmpd="sng" w14:algn="ctr">
+            <w14:solidFill>
+              <w14:srgbClr w14:val="00B050"/>
+            </w14:solidFill>
+            <w14:prstDash w14:val="solid"/>
+            <w14:bevel/>
+          </w14:textOutline>
+        </w:rPr>
+        <w:t>Modern Approach</w:t>
+      </w:r>
+    </w:p>
+    <w:p>
+      <w:pPr>
+        <w:rPr>
+          <w:rFonts w:ascii="Times New Roman" w:hAnsi="Times New Roman" w:cs="Times New Roman"/>
+          <w:color w:val="000000" w:themeColor="text1"/>
+          <w:sz w:val="24"/>
+          <w:szCs w:val="24"/>
+        </w:rPr>
+      </w:pPr>
+      <w:r>
+        <w:rPr>
+          <w:rFonts w:ascii="Times New Roman" w:hAnsi="Times New Roman" w:cs="Times New Roman"/>
+          <w:color w:val="000000" w:themeColor="text1"/>
+          <w:sz w:val="24"/>
+          <w:szCs w:val="24"/>
+        </w:rPr>
+        <w:t>However, there are several reasons why it is often more convenient to process these keys during WM_CHAR processing:</w:t>
+      </w:r>
+    </w:p>
+    <w:p>
+      <w:pPr>
+        <w:rPr>
+          <w:rFonts w:ascii="Times New Roman" w:hAnsi="Times New Roman" w:cs="Times New Roman"/>
+          <w:color w:val="000000" w:themeColor="text1"/>
+          <w:sz w:val="24"/>
+          <w:szCs w:val="24"/>
+        </w:rPr>
+      </w:pPr>
+      <w:r>
+        <w:rPr>
+          <w:rFonts w:ascii="Times New Roman" w:hAnsi="Times New Roman" w:cs="Times New Roman"/>
+          <w:color w:val="0000FF"/>
+          <w:sz w:val="24"/>
+          <w:szCs w:val="24"/>
+        </w:rPr>
+        <w:t xml:space="preserve">Consistency: </w:t>
+      </w:r>
+      <w:r>
+        <w:rPr>
+          <w:rFonts w:ascii="Times New Roman" w:hAnsi="Times New Roman" w:cs="Times New Roman"/>
+          <w:color w:val="000000" w:themeColor="text1"/>
+          <w:sz w:val="24"/>
+          <w:szCs w:val="24"/>
+        </w:rPr>
+        <w:t>Processing these keys during WM_CHAR processing provides a more consistent approach to handling keyboard input. This is because all other character keys are processed during WM_CHAR processing.</w:t>
+      </w:r>
+    </w:p>
+    <w:p>
+      <w:pPr>
+        <w:rPr>
+          <w:rFonts w:ascii="Times New Roman" w:hAnsi="Times New Roman" w:cs="Times New Roman"/>
+          <w:color w:val="000000" w:themeColor="text1"/>
+          <w:sz w:val="24"/>
+          <w:szCs w:val="24"/>
+        </w:rPr>
+      </w:pPr>
+      <w:r>
+        <w:rPr>
+          <w:noProof/>
+        </w:rPr>
+        <w:drawing>
+          <wp:inline distT="0" distB="0" distL="0" distR="0" wp14:anchorId="4C8A179A" wp14:editId="02649016">
+            <wp:extent cx="2205182" cy="1323109"/>
+            <wp:effectExtent l="0" t="0" r="5080" b="0"/>
+            <wp:docPr id="17" name="Picture 17" descr="Understanding of consistency in distributed systems | by Mina Ayoub | Medium"/>
+            <wp:cNvGraphicFramePr>
+              <a:graphicFrameLocks xmlns:a="http://schemas.openxmlformats.org/drawingml/2006/main" noChangeAspect="1"/>
+            </wp:cNvGraphicFramePr>
+            <a:graphic xmlns:a="http://schemas.openxmlformats.org/drawingml/2006/main">
+              <a:graphicData uri="http://schemas.openxmlformats.org/drawingml/2006/picture">
+                <pic:pic xmlns:pic="http://schemas.openxmlformats.org/drawingml/2006/picture">
+                  <pic:nvPicPr>
+                    <pic:cNvPr id="0" name="Picture 27" descr="Understanding of consistency in distributed systems | by Mina Ayoub | Medium"/>
+                    <pic:cNvPicPr>
+                      <a:picLocks noChangeAspect="1" noChangeArrowheads="1"/>
+                    </pic:cNvPicPr>
+                  </pic:nvPicPr>
+                  <pic:blipFill>
+                    <a:blip r:embed="rId21" cstate="print">
+                      <a:extLst>
+                        <a:ext uri="{28A0092B-C50C-407E-A947-70E740481C1C}">
+                          <a14:useLocalDpi xmlns:a14="http://schemas.microsoft.com/office/drawing/2010/main" val="0"/>
+                        </a:ext>
+                      </a:extLst>
+                    </a:blip>
+                    <a:srcRect/>
+                    <a:stretch>
+                      <a:fillRect/>
+                    </a:stretch>
+                  </pic:blipFill>
+                  <pic:spPr bwMode="auto">
+                    <a:xfrm>
+                      <a:off x="0" y="0"/>
+                      <a:ext cx="2213736" cy="1328242"/>
+                    </a:xfrm>
+                    <a:prstGeom prst="rect">
+                      <a:avLst/>
+                    </a:prstGeom>
+                    <a:noFill/>
+                    <a:ln>
+                      <a:noFill/>
+                    </a:ln>
+                  </pic:spPr>
+                </pic:pic>
+              </a:graphicData>
+            </a:graphic>
+          </wp:inline>
+        </w:drawing>
+      </w:r>
+    </w:p>
+    <w:p>
+      <w:pPr>
+        <w:rPr>
+          <w:rFonts w:ascii="Times New Roman" w:hAnsi="Times New Roman" w:cs="Times New Roman"/>
+          <w:color w:val="000000" w:themeColor="text1"/>
+          <w:sz w:val="24"/>
+          <w:szCs w:val="24"/>
+        </w:rPr>
+      </w:pPr>
+      <w:r>
+        <w:rPr>
+          <w:rFonts w:ascii="Times New Roman" w:hAnsi="Times New Roman" w:cs="Times New Roman"/>
+          <w:color w:val="0000FF"/>
+          <w:sz w:val="24"/>
+          <w:szCs w:val="24"/>
+        </w:rPr>
+        <w:t xml:space="preserve">Readability: </w:t>
+      </w:r>
+      <w:r>
+        <w:rPr>
+          <w:rFonts w:ascii="Times New Roman" w:hAnsi="Times New Roman" w:cs="Times New Roman"/>
+          <w:color w:val="000000" w:themeColor="text1"/>
+          <w:sz w:val="24"/>
+          <w:szCs w:val="24"/>
+        </w:rPr>
+        <w:t>Processing these keys during WM_CHAR processing can make the code more readable, as it avoids the need to switch between WM_CHAR and WM_KEYDOWN processing.</w:t>
+      </w:r>
+    </w:p>
+    <w:p>
+      <w:pPr>
+        <w:rPr>
+          <w:rFonts w:ascii="Times New Roman" w:hAnsi="Times New Roman" w:cs="Times New Roman"/>
+          <w:color w:val="000000" w:themeColor="text1"/>
+          <w:sz w:val="24"/>
+          <w:szCs w:val="24"/>
+        </w:rPr>
+      </w:pPr>
+      <w:r>
+        <w:rPr>
+          <w:noProof/>
+          <w:color w:val="000000" w:themeColor="text1"/>
+        </w:rPr>
+        <w:drawing>
+          <wp:inline distT="0" distB="0" distL="0" distR="0" wp14:anchorId="1A1A8171" wp14:editId="13545244">
+            <wp:extent cx="2133600" cy="1600200"/>
+            <wp:effectExtent l="0" t="0" r="0" b="0"/>
+            <wp:docPr id="18" name="Picture 18"/>
+            <wp:cNvGraphicFramePr>
+              <a:graphicFrameLocks xmlns:a="http://schemas.openxmlformats.org/drawingml/2006/main" noChangeAspect="1"/>
+            </wp:cNvGraphicFramePr>
+            <a:graphic xmlns:a="http://schemas.openxmlformats.org/drawingml/2006/main">
+              <a:graphicData uri="http://schemas.openxmlformats.org/drawingml/2006/picture">
+                <pic:pic xmlns:pic="http://schemas.openxmlformats.org/drawingml/2006/picture">
+                  <pic:nvPicPr>
+                    <pic:cNvPr id="0" name="Picture 29"/>
+                    <pic:cNvPicPr>
+                      <a:picLocks noChangeAspect="1" noChangeArrowheads="1"/>
+                    </pic:cNvPicPr>
+                  </pic:nvPicPr>
+                  <pic:blipFill>
+                    <a:blip r:embed="rId22">
+                      <a:extLst>
+                        <a:ext uri="{28A0092B-C50C-407E-A947-70E740481C1C}">
+                          <a14:useLocalDpi xmlns:a14="http://schemas.microsoft.com/office/drawing/2010/main" val="0"/>
+                        </a:ext>
+                      </a:extLst>
+                    </a:blip>
+                    <a:srcRect/>
+                    <a:stretch>
+                      <a:fillRect/>
+                    </a:stretch>
+                  </pic:blipFill>
+                  <pic:spPr bwMode="auto">
+                    <a:xfrm>
+                      <a:off x="0" y="0"/>
+                      <a:ext cx="2137303" cy="1602977"/>
+                    </a:xfrm>
+                    <a:prstGeom prst="rect">
+                      <a:avLst/>
+                    </a:prstGeom>
+                    <a:noFill/>
+                    <a:ln>
+                      <a:noFill/>
+                    </a:ln>
+                  </pic:spPr>
+                </pic:pic>
+              </a:graphicData>
+            </a:graphic>
+          </wp:inline>
+        </w:drawing>
+      </w:r>
+    </w:p>
+    <w:p>
+      <w:pPr>
+        <w:rPr>
+          <w:rFonts w:ascii="Times New Roman" w:hAnsi="Times New Roman" w:cs="Times New Roman"/>
+          <w:color w:val="000000" w:themeColor="text1"/>
+          <w:sz w:val="24"/>
+          <w:szCs w:val="24"/>
+        </w:rPr>
+      </w:pPr>
+      <w:r>
+        <w:rPr>
+          <w:rFonts w:ascii="Times New Roman" w:hAnsi="Times New Roman" w:cs="Times New Roman"/>
+          <w:color w:val="0000FF"/>
+          <w:sz w:val="24"/>
+          <w:szCs w:val="24"/>
+        </w:rPr>
+        <w:lastRenderedPageBreak/>
+        <w:t xml:space="preserve">Efficiency: </w:t>
+      </w:r>
+      <w:r>
+        <w:rPr>
+          <w:rFonts w:ascii="Times New Roman" w:hAnsi="Times New Roman" w:cs="Times New Roman"/>
+          <w:color w:val="000000" w:themeColor="text1"/>
+          <w:sz w:val="24"/>
+          <w:szCs w:val="24"/>
+        </w:rPr>
+        <w:t>Processing these keys during WM_CHAR processing can be more efficient, as it avoids the need to extract the ASCII control character from the virtual key code.</w:t>
+      </w:r>
+    </w:p>
+    <w:p>
+      <w:pPr>
+        <w:rPr>
+          <w:rFonts w:ascii="Times New Roman" w:hAnsi="Times New Roman" w:cs="Times New Roman"/>
+          <w:color w:val="000000" w:themeColor="text1"/>
+          <w:sz w:val="24"/>
+          <w:szCs w:val="24"/>
+        </w:rPr>
+      </w:pPr>
+      <w:r>
+        <w:rPr>
+          <w:noProof/>
+        </w:rPr>
+        <w:drawing>
+          <wp:inline distT="0" distB="0" distL="0" distR="0" wp14:anchorId="777CB488" wp14:editId="7FD0D2D4">
+            <wp:extent cx="3417453" cy="1281545"/>
+            <wp:effectExtent l="0" t="0" r="0" b="0"/>
+            <wp:docPr id="19" name="Picture 19" descr="5 Effective Ways to Improve Customer Service Efficiency"/>
+            <wp:cNvGraphicFramePr>
+              <a:graphicFrameLocks xmlns:a="http://schemas.openxmlformats.org/drawingml/2006/main" noChangeAspect="1"/>
+            </wp:cNvGraphicFramePr>
+            <a:graphic xmlns:a="http://schemas.openxmlformats.org/drawingml/2006/main">
+              <a:graphicData uri="http://schemas.openxmlformats.org/drawingml/2006/picture">
+                <pic:pic xmlns:pic="http://schemas.openxmlformats.org/drawingml/2006/picture">
+                  <pic:nvPicPr>
+                    <pic:cNvPr id="0" name="Picture 31" descr="5 Effective Ways to Improve Customer Service Efficiency"/>
+                    <pic:cNvPicPr>
+                      <a:picLocks noChangeAspect="1" noChangeArrowheads="1"/>
+                    </pic:cNvPicPr>
+                  </pic:nvPicPr>
+                  <pic:blipFill>
+                    <a:blip r:embed="rId23" cstate="print">
+                      <a:extLst>
+                        <a:ext uri="{28A0092B-C50C-407E-A947-70E740481C1C}">
+                          <a14:useLocalDpi xmlns:a14="http://schemas.microsoft.com/office/drawing/2010/main" val="0"/>
+                        </a:ext>
+                      </a:extLst>
+                    </a:blip>
+                    <a:srcRect/>
+                    <a:stretch>
+                      <a:fillRect/>
+                    </a:stretch>
+                  </pic:blipFill>
+                  <pic:spPr bwMode="auto">
+                    <a:xfrm>
+                      <a:off x="0" y="0"/>
+                      <a:ext cx="3424265" cy="1284100"/>
+                    </a:xfrm>
+                    <a:prstGeom prst="rect">
+                      <a:avLst/>
+                    </a:prstGeom>
+                    <a:noFill/>
+                    <a:ln>
+                      <a:noFill/>
+                    </a:ln>
+                  </pic:spPr>
+                </pic:pic>
+              </a:graphicData>
+            </a:graphic>
+          </wp:inline>
+        </w:drawing>
+      </w:r>
+    </w:p>
+    <w:p>
+      <w:pPr>
+        <w:rPr>
+          <w:rFonts w:ascii="Times New Roman" w:hAnsi="Times New Roman" w:cs="Times New Roman"/>
+          <w:color w:val="000000" w:themeColor="text1"/>
+          <w:sz w:val="28"/>
+          <w:szCs w:val="28"/>
+          <w14:textOutline w14:w="9525" w14:cap="rnd" w14:cmpd="sng" w14:algn="ctr">
+            <w14:solidFill>
+              <w14:srgbClr w14:val="00B050"/>
+            </w14:solidFill>
+            <w14:prstDash w14:val="solid"/>
+            <w14:bevel/>
+          </w14:textOutline>
+        </w:rPr>
+      </w:pPr>
+    </w:p>
+    <w:p>
+      <w:pPr>
+        <w:rPr>
+          <w:rFonts w:ascii="Times New Roman" w:hAnsi="Times New Roman" w:cs="Times New Roman"/>
+          <w:color w:val="000000" w:themeColor="text1"/>
+          <w:sz w:val="28"/>
+          <w:szCs w:val="28"/>
+          <w14:textOutline w14:w="9525" w14:cap="rnd" w14:cmpd="sng" w14:algn="ctr">
+            <w14:solidFill>
+              <w14:srgbClr w14:val="00B050"/>
+            </w14:solidFill>
+            <w14:prstDash w14:val="solid"/>
+            <w14:bevel/>
+          </w14:textOutline>
+        </w:rPr>
+      </w:pPr>
+      <w:r>
+        <w:rPr>
+          <w:rFonts w:ascii="Times New Roman" w:hAnsi="Times New Roman" w:cs="Times New Roman"/>
+          <w:color w:val="000000" w:themeColor="text1"/>
+          <w:sz w:val="28"/>
+          <w:szCs w:val="28"/>
+          <w14:textOutline w14:w="9525" w14:cap="rnd" w14:cmpd="sng" w14:algn="ctr">
+            <w14:solidFill>
+              <w14:srgbClr w14:val="00B050"/>
+            </w14:solidFill>
+            <w14:prstDash w14:val="solid"/>
+            <w14:bevel/>
+          </w14:textOutline>
+        </w:rPr>
+        <w:t>Recommended Approach</w:t>
+      </w:r>
+    </w:p>
+    <w:p>
+      <w:pPr>
+        <w:rPr>
+          <w:rFonts w:ascii="Times New Roman" w:hAnsi="Times New Roman" w:cs="Times New Roman"/>
+          <w:color w:val="000000" w:themeColor="text1"/>
+          <w:sz w:val="24"/>
+          <w:szCs w:val="24"/>
+        </w:rPr>
+      </w:pPr>
+      <w:r>
+        <w:rPr>
+          <w:rFonts w:ascii="Times New Roman" w:hAnsi="Times New Roman" w:cs="Times New Roman"/>
+          <w:color w:val="000000" w:themeColor="text1"/>
+          <w:sz w:val="24"/>
+          <w:szCs w:val="24"/>
+        </w:rPr>
+        <w:t>Based on these considerations, it is generally recommended to process the Tab, Enter, Backspace, and Escape keys during WM_CHAR processing. This approach provides a more consistent, readable, and efficient way to handle keyboard input.</w:t>
+      </w:r>
+    </w:p>
+    <w:p>
+      <w:pPr>
+        <w:rPr>
+          <w:rFonts w:ascii="Times New Roman" w:hAnsi="Times New Roman" w:cs="Times New Roman"/>
+          <w:color w:val="000000" w:themeColor="text1"/>
+          <w:sz w:val="24"/>
+          <w:szCs w:val="24"/>
+        </w:rPr>
+      </w:pPr>
+    </w:p>
+    <w:p>
+      <w:pPr>
+        <w:rPr>
+          <w:rFonts w:ascii="Times New Roman" w:hAnsi="Times New Roman" w:cs="Times New Roman"/>
+          <w:color w:val="000000" w:themeColor="text1"/>
+          <w:sz w:val="28"/>
+          <w:szCs w:val="28"/>
+          <w14:textOutline w14:w="9525" w14:cap="rnd" w14:cmpd="sng" w14:algn="ctr">
+            <w14:solidFill>
+              <w14:srgbClr w14:val="00B050"/>
+            </w14:solidFill>
+            <w14:prstDash w14:val="solid"/>
+            <w14:bevel/>
+          </w14:textOutline>
+        </w:rPr>
+      </w:pPr>
+      <w:r>
+        <w:rPr>
+          <w:rFonts w:ascii="Times New Roman" w:hAnsi="Times New Roman" w:cs="Times New Roman"/>
+          <w:color w:val="000000" w:themeColor="text1"/>
+          <w:sz w:val="28"/>
+          <w:szCs w:val="28"/>
+          <w14:textOutline w14:w="9525" w14:cap="rnd" w14:cmpd="sng" w14:algn="ctr">
+            <w14:solidFill>
+              <w14:srgbClr w14:val="00B050"/>
+            </w14:solidFill>
+            <w14:prstDash w14:val="solid"/>
+            <w14:bevel/>
+          </w14:textOutline>
+        </w:rPr>
+        <w:t>Example Code</w:t>
+      </w:r>
+    </w:p>
+    <w:p>
+      <w:pPr>
+        <w:rPr>
+          <w:rFonts w:ascii="Times New Roman" w:hAnsi="Times New Roman" w:cs="Times New Roman"/>
+          <w:color w:val="000000" w:themeColor="text1"/>
+          <w:sz w:val="24"/>
+          <w:szCs w:val="24"/>
+        </w:rPr>
+      </w:pPr>
+      <w:r>
+        <w:rPr>
+          <w:rFonts w:ascii="Times New Roman" w:hAnsi="Times New Roman" w:cs="Times New Roman"/>
+          <w:color w:val="000000" w:themeColor="text1"/>
+          <w:sz w:val="24"/>
+          <w:szCs w:val="24"/>
+        </w:rPr>
+        <w:t>Here is an example of how to process the Tab, Enter, Backspace, and Escape keys during WM_CHAR processing:</w:t>
+      </w:r>
+    </w:p>
+    <w:p>
+      <w:pPr>
+        <w:rPr>
+          <w:rFonts w:ascii="Times New Roman" w:hAnsi="Times New Roman" w:cs="Times New Roman"/>
+          <w:color w:val="000000" w:themeColor="text1"/>
+          <w:sz w:val="24"/>
+          <w:szCs w:val="24"/>
+        </w:rPr>
+      </w:pPr>
+      <w:r>
+        <w:rPr>
+          <w:rFonts w:ascii="Times New Roman" w:hAnsi="Times New Roman" w:cs="Times New Roman"/>
+          <w:color w:val="000000" w:themeColor="text1"/>
+          <w:sz w:val="24"/>
+          <w:szCs w:val="24"/>
+        </w:rPr>
+        <w:drawing>
+          <wp:inline distT="0" distB="0" distL="0" distR="0" wp14:anchorId="571307F3" wp14:editId="4A7138FC">
+            <wp:extent cx="3601453" cy="2895600"/>
+            <wp:effectExtent l="0" t="0" r="0" b="0"/>
+            <wp:docPr id="20" name="Picture 20"/>
+            <wp:cNvGraphicFramePr>
+              <a:graphicFrameLocks xmlns:a="http://schemas.openxmlformats.org/drawingml/2006/main" noChangeAspect="1"/>
+            </wp:cNvGraphicFramePr>
+            <a:graphic xmlns:a="http://schemas.openxmlformats.org/drawingml/2006/main">
+              <a:graphicData uri="http://schemas.openxmlformats.org/drawingml/2006/picture">
+                <pic:pic xmlns:pic="http://schemas.openxmlformats.org/drawingml/2006/picture">
+                  <pic:nvPicPr>
+                    <pic:cNvPr id="1" name=""/>
+                    <pic:cNvPicPr/>
+                  </pic:nvPicPr>
+                  <pic:blipFill>
+                    <a:blip r:embed="rId24"/>
+                    <a:stretch>
+                      <a:fillRect/>
+                    </a:stretch>
+                  </pic:blipFill>
+                  <pic:spPr>
+                    <a:xfrm>
+                      <a:off x="0" y="0"/>
+                      <a:ext cx="3607016" cy="2900072"/>
+                    </a:xfrm>
+                    <a:prstGeom prst="rect">
+                      <a:avLst/>
+                    </a:prstGeom>
+                  </pic:spPr>
+                </pic:pic>
+              </a:graphicData>
+            </a:graphic>
+          </wp:inline>
+        </w:drawing>
+      </w:r>
+    </w:p>
+    <w:p>
+      <w:pPr>
+        <w:rPr>
+          <w:rFonts w:ascii="Times New Roman" w:hAnsi="Times New Roman" w:cs="Times New Roman"/>
+          <w:color w:val="000000" w:themeColor="text1"/>
+          <w:sz w:val="24"/>
+          <w:szCs w:val="24"/>
+        </w:rPr>
+      </w:pPr>
+    </w:p>
+    <w:p>
+      <w:pPr>
+        <w:rPr>
+          <w:rFonts w:ascii="Times New Roman" w:hAnsi="Times New Roman" w:cs="Times New Roman"/>
+          <w:color w:val="000000" w:themeColor="text1"/>
+          <w:sz w:val="24"/>
+          <w:szCs w:val="24"/>
+        </w:rPr>
+      </w:pPr>
+      <w:r>
+        <w:rPr>
+          <w:rFonts w:ascii="Times New Roman" w:hAnsi="Times New Roman" w:cs="Times New Roman"/>
+          <w:color w:val="000000" w:themeColor="text1"/>
+          <w:sz w:val="24"/>
+          <w:szCs w:val="24"/>
+        </w:rPr>
+        <w:t>This code will handle the Tab, Enter, Backspace, and Escape keys as control characters. All other character codes will be handled by the default case.</w:t>
+      </w:r>
+    </w:p>
+    <w:p>
+      <w:pPr>
+        <w:rPr>
+          <w:rFonts w:ascii="Times New Roman" w:hAnsi="Times New Roman" w:cs="Times New Roman"/>
+          <w:color w:val="000000" w:themeColor="text1"/>
+          <w:sz w:val="24"/>
+          <w:szCs w:val="24"/>
+        </w:rPr>
+      </w:pPr>
+    </w:p>
+    <w:p>
+      <w:pPr>
+        <w:rPr>
+          <w:rFonts w:ascii="Times New Roman" w:hAnsi="Times New Roman" w:cs="Times New Roman"/>
+          <w:color w:val="000000" w:themeColor="text1"/>
+          <w:sz w:val="32"/>
+          <w:szCs w:val="32"/>
+          <w14:textOutline w14:w="9525" w14:cap="rnd" w14:cmpd="sng" w14:algn="ctr">
+            <w14:solidFill>
+              <w14:srgbClr w14:val="00B0F0"/>
+            </w14:solidFill>
+            <w14:prstDash w14:val="solid"/>
+            <w14:bevel/>
+          </w14:textOutline>
+        </w:rPr>
+      </w:pPr>
+      <w:r>
+        <w:rPr>
+          <w:rFonts w:ascii="Times New Roman" w:hAnsi="Times New Roman" w:cs="Times New Roman"/>
+          <w:color w:val="000000" w:themeColor="text1"/>
+          <w:sz w:val="32"/>
+          <w:szCs w:val="32"/>
+          <w14:textOutline w14:w="9525" w14:cap="rnd" w14:cmpd="sng" w14:algn="ctr">
+            <w14:solidFill>
+              <w14:srgbClr w14:val="00B0F0"/>
+            </w14:solidFill>
+            <w14:prstDash w14:val="solid"/>
+            <w14:bevel/>
+          </w14:textOutline>
+        </w:rPr>
+        <w:t>Dead Characters</w:t>
+      </w:r>
+    </w:p>
+    <w:p>
+      <w:pPr>
+        <w:rPr>
+          <w:rFonts w:ascii="Times New Roman" w:hAnsi="Times New Roman" w:cs="Times New Roman"/>
+          <w:color w:val="000000" w:themeColor="text1"/>
+          <w:sz w:val="24"/>
+          <w:szCs w:val="24"/>
+        </w:rPr>
+      </w:pPr>
+      <w:r>
+        <w:rPr>
+          <w:rFonts w:ascii="Times New Roman" w:hAnsi="Times New Roman" w:cs="Times New Roman"/>
+          <w:color w:val="C00000"/>
+          <w:sz w:val="24"/>
+          <w:szCs w:val="24"/>
+        </w:rPr>
+        <w:t xml:space="preserve">Dead characters </w:t>
+      </w:r>
+      <w:r>
+        <w:rPr>
+          <w:rFonts w:ascii="Times New Roman" w:hAnsi="Times New Roman" w:cs="Times New Roman"/>
+          <w:color w:val="000000" w:themeColor="text1"/>
+          <w:sz w:val="24"/>
+          <w:szCs w:val="24"/>
+        </w:rPr>
+        <w:t xml:space="preserve">are characters that require additional input before they can be displayed. For example, the </w:t>
+      </w:r>
+      <w:r>
+        <w:rPr>
+          <w:rFonts w:ascii="Times New Roman" w:hAnsi="Times New Roman" w:cs="Times New Roman"/>
+          <w:color w:val="0000FF"/>
+          <w:sz w:val="24"/>
+          <w:szCs w:val="24"/>
+        </w:rPr>
+        <w:t xml:space="preserve">character é is a dead character </w:t>
+      </w:r>
+      <w:r>
+        <w:rPr>
+          <w:rFonts w:ascii="Times New Roman" w:hAnsi="Times New Roman" w:cs="Times New Roman"/>
+          <w:color w:val="000000" w:themeColor="text1"/>
+          <w:sz w:val="24"/>
+          <w:szCs w:val="24"/>
+        </w:rPr>
+        <w:t xml:space="preserve">because it requires the user to type the accent mark (`) after the e. </w:t>
+      </w:r>
+    </w:p>
+    <w:p>
+      <w:pPr>
+        <w:rPr>
+          <w:rFonts w:ascii="Times New Roman" w:hAnsi="Times New Roman" w:cs="Times New Roman"/>
+          <w:color w:val="000000" w:themeColor="text1"/>
+          <w:sz w:val="24"/>
+          <w:szCs w:val="24"/>
+        </w:rPr>
+      </w:pPr>
+      <w:r>
+        <w:rPr>
+          <w:rFonts w:ascii="Times New Roman" w:hAnsi="Times New Roman" w:cs="Times New Roman"/>
+          <w:color w:val="000000" w:themeColor="text1"/>
+          <w:sz w:val="24"/>
+          <w:szCs w:val="24"/>
+        </w:rPr>
+        <w:t>Dead characters are sent to the window procedure as WM_DEADCHAR messages. The window procedure can then decide whether to display the dead character or wait for additional input.</w:t>
+      </w:r>
+    </w:p>
+    <w:p>
+      <w:pPr>
+        <w:rPr>
+          <w:rFonts w:ascii="Times New Roman" w:hAnsi="Times New Roman" w:cs="Times New Roman"/>
+          <w:color w:val="000000" w:themeColor="text1"/>
+          <w:sz w:val="24"/>
+          <w:szCs w:val="24"/>
+        </w:rPr>
+      </w:pPr>
+    </w:p>
+    <w:p>
+      <w:pPr>
+        <w:rPr>
+          <w:rFonts w:ascii="Times New Roman" w:hAnsi="Times New Roman" w:cs="Times New Roman"/>
+          <w:color w:val="000000" w:themeColor="text1"/>
+          <w:sz w:val="28"/>
+          <w:szCs w:val="28"/>
+          <w14:textOutline w14:w="9525" w14:cap="rnd" w14:cmpd="sng" w14:algn="ctr">
+            <w14:solidFill>
+              <w14:srgbClr w14:val="00B050"/>
+            </w14:solidFill>
+            <w14:prstDash w14:val="solid"/>
+            <w14:bevel/>
+          </w14:textOutline>
+        </w:rPr>
+      </w:pPr>
+      <w:r>
+        <w:rPr>
+          <w:rFonts w:ascii="Times New Roman" w:hAnsi="Times New Roman" w:cs="Times New Roman"/>
+          <w:color w:val="000000" w:themeColor="text1"/>
+          <w:sz w:val="28"/>
+          <w:szCs w:val="28"/>
+          <w14:textOutline w14:w="9525" w14:cap="rnd" w14:cmpd="sng" w14:algn="ctr">
+            <w14:solidFill>
+              <w14:srgbClr w14:val="00B050"/>
+            </w14:solidFill>
+            <w14:prstDash w14:val="solid"/>
+            <w14:bevel/>
+          </w14:textOutline>
+        </w:rPr>
+        <w:t>Dead Character Processing</w:t>
+      </w:r>
+    </w:p>
+    <w:p>
+      <w:pPr>
+        <w:rPr>
+          <w:rFonts w:ascii="Times New Roman" w:hAnsi="Times New Roman" w:cs="Times New Roman"/>
+          <w:color w:val="000000" w:themeColor="text1"/>
+          <w:sz w:val="24"/>
+          <w:szCs w:val="24"/>
+        </w:rPr>
+      </w:pPr>
+      <w:r>
+        <w:rPr>
+          <w:rFonts w:ascii="Times New Roman" w:hAnsi="Times New Roman" w:cs="Times New Roman"/>
+          <w:color w:val="000000" w:themeColor="text1"/>
+          <w:sz w:val="24"/>
+          <w:szCs w:val="24"/>
+        </w:rPr>
+        <w:t xml:space="preserve">Windows programs can usually ignore WM_DEADCHAR and WM_SYSDEADCHAR messages, but it is </w:t>
+      </w:r>
+      <w:r>
+        <w:rPr>
+          <w:rFonts w:ascii="Times New Roman" w:hAnsi="Times New Roman" w:cs="Times New Roman"/>
+          <w:color w:val="CC00CC"/>
+          <w:sz w:val="24"/>
+          <w:szCs w:val="24"/>
+        </w:rPr>
+        <w:t>important to understand how they work</w:t>
+      </w:r>
+      <w:r>
+        <w:rPr>
+          <w:rFonts w:ascii="Times New Roman" w:hAnsi="Times New Roman" w:cs="Times New Roman"/>
+          <w:color w:val="000000" w:themeColor="text1"/>
+          <w:sz w:val="24"/>
+          <w:szCs w:val="24"/>
+        </w:rPr>
+        <w:t>. This is because dead characters are used on some non-U.S. English keyboards to add diacritic marks to letters.</w:t>
+      </w:r>
+    </w:p>
+    <w:p>
+      <w:pPr>
+        <w:rPr>
+          <w:rFonts w:ascii="Times New Roman" w:hAnsi="Times New Roman" w:cs="Times New Roman"/>
+          <w:color w:val="000000" w:themeColor="text1"/>
+          <w:sz w:val="24"/>
+          <w:szCs w:val="24"/>
+        </w:rPr>
+      </w:pPr>
+    </w:p>
+    <w:p>
+      <w:pPr>
+        <w:rPr>
+          <w:rFonts w:ascii="Times New Roman" w:hAnsi="Times New Roman" w:cs="Times New Roman"/>
+          <w:color w:val="000000" w:themeColor="text1"/>
+          <w:sz w:val="28"/>
+          <w:szCs w:val="28"/>
+          <w14:textOutline w14:w="9525" w14:cap="rnd" w14:cmpd="sng" w14:algn="ctr">
+            <w14:solidFill>
+              <w14:srgbClr w14:val="00B050"/>
+            </w14:solidFill>
+            <w14:prstDash w14:val="solid"/>
+            <w14:bevel/>
+          </w14:textOutline>
+        </w:rPr>
+      </w:pPr>
+      <w:r>
+        <w:rPr>
+          <w:rFonts w:ascii="Times New Roman" w:hAnsi="Times New Roman" w:cs="Times New Roman"/>
+          <w:color w:val="000000" w:themeColor="text1"/>
+          <w:sz w:val="28"/>
+          <w:szCs w:val="28"/>
+          <w14:textOutline w14:w="9525" w14:cap="rnd" w14:cmpd="sng" w14:algn="ctr">
+            <w14:solidFill>
+              <w14:srgbClr w14:val="00B050"/>
+            </w14:solidFill>
+            <w14:prstDash w14:val="solid"/>
+            <w14:bevel/>
+          </w14:textOutline>
+        </w:rPr>
+        <w:t>Example: German Keyboard</w:t>
+      </w:r>
+    </w:p>
+    <w:p>
+      <w:pPr>
+        <w:rPr>
+          <w:rFonts w:ascii="Times New Roman" w:hAnsi="Times New Roman" w:cs="Times New Roman"/>
+          <w:color w:val="000000" w:themeColor="text1"/>
+          <w:sz w:val="24"/>
+          <w:szCs w:val="24"/>
+        </w:rPr>
+      </w:pPr>
+      <w:r>
+        <w:rPr>
+          <w:rFonts w:ascii="Times New Roman" w:hAnsi="Times New Roman" w:cs="Times New Roman"/>
+          <w:color w:val="000000" w:themeColor="text1"/>
+          <w:sz w:val="24"/>
+          <w:szCs w:val="24"/>
+        </w:rPr>
+        <w:t xml:space="preserve">On a </w:t>
+      </w:r>
+      <w:r>
+        <w:rPr>
+          <w:rFonts w:ascii="Times New Roman" w:hAnsi="Times New Roman" w:cs="Times New Roman"/>
+          <w:color w:val="0000FF"/>
+          <w:sz w:val="24"/>
+          <w:szCs w:val="24"/>
+        </w:rPr>
+        <w:t>German keyboard</w:t>
+      </w:r>
+      <w:r>
+        <w:rPr>
+          <w:rFonts w:ascii="Times New Roman" w:hAnsi="Times New Roman" w:cs="Times New Roman"/>
+          <w:color w:val="000000" w:themeColor="text1"/>
+          <w:sz w:val="24"/>
+          <w:szCs w:val="24"/>
+        </w:rPr>
+        <w:t xml:space="preserve">, the key that is in the same position as the +/= key on a U.S. keyboard is a dead key for the grave accent (`) when shifted and the acute accent (´) when unshifted. </w:t>
+      </w:r>
+    </w:p>
+    <w:p>
+      <w:pPr>
+        <w:rPr>
+          <w:rFonts w:ascii="Times New Roman" w:hAnsi="Times New Roman" w:cs="Times New Roman"/>
+          <w:color w:val="000000" w:themeColor="text1"/>
+          <w:sz w:val="24"/>
+          <w:szCs w:val="24"/>
+        </w:rPr>
+      </w:pPr>
+      <w:r>
+        <w:rPr>
+          <w:rFonts w:ascii="Times New Roman" w:hAnsi="Times New Roman" w:cs="Times New Roman"/>
+          <w:color w:val="000000" w:themeColor="text1"/>
+          <w:sz w:val="24"/>
+          <w:szCs w:val="24"/>
+        </w:rPr>
+        <w:t xml:space="preserve">When a </w:t>
+      </w:r>
+      <w:r>
+        <w:rPr>
+          <w:rFonts w:ascii="Times New Roman" w:hAnsi="Times New Roman" w:cs="Times New Roman"/>
+          <w:color w:val="CC00CC"/>
+          <w:sz w:val="24"/>
+          <w:szCs w:val="24"/>
+        </w:rPr>
+        <w:t xml:space="preserve">user presses this dead key, </w:t>
+      </w:r>
+      <w:r>
+        <w:rPr>
+          <w:rFonts w:ascii="Times New Roman" w:hAnsi="Times New Roman" w:cs="Times New Roman"/>
+          <w:color w:val="000000" w:themeColor="text1"/>
+          <w:sz w:val="24"/>
+          <w:szCs w:val="24"/>
+        </w:rPr>
+        <w:t>the window procedure receives a WM_DEADCHAR message with wParam equal to the ASCII or Unicode code for the diacritic by itself.</w:t>
+      </w:r>
+    </w:p>
+    <w:p>
+      <w:pPr>
+        <w:rPr>
+          <w:rFonts w:ascii="Times New Roman" w:hAnsi="Times New Roman" w:cs="Times New Roman"/>
+          <w:color w:val="000000" w:themeColor="text1"/>
+          <w:sz w:val="24"/>
+          <w:szCs w:val="24"/>
+        </w:rPr>
+      </w:pPr>
+      <w:r>
+        <w:rPr>
+          <w:rFonts w:ascii="Times New Roman" w:hAnsi="Times New Roman" w:cs="Times New Roman"/>
+          <w:color w:val="000000" w:themeColor="text1"/>
+          <w:sz w:val="24"/>
+          <w:szCs w:val="24"/>
+        </w:rPr>
+        <w:t xml:space="preserve">When the user then presses a letter key that can be written with this </w:t>
+      </w:r>
+      <w:r>
+        <w:rPr>
+          <w:rFonts w:ascii="Times New Roman" w:hAnsi="Times New Roman" w:cs="Times New Roman"/>
+          <w:color w:val="0000FF"/>
+          <w:sz w:val="24"/>
+          <w:szCs w:val="24"/>
+        </w:rPr>
+        <w:t xml:space="preserve">diacritic (such as the A key), </w:t>
+      </w:r>
+      <w:r>
+        <w:rPr>
+          <w:rFonts w:ascii="Times New Roman" w:hAnsi="Times New Roman" w:cs="Times New Roman"/>
+          <w:color w:val="000000" w:themeColor="text1"/>
+          <w:sz w:val="24"/>
+          <w:szCs w:val="24"/>
+        </w:rPr>
+        <w:t>the window procedure receives a WM_CHAR message where wParam is the ANSI code for the letter `a' with the diacritic.</w:t>
+      </w:r>
+    </w:p>
+    <w:p>
+      <w:pPr>
+        <w:rPr>
+          <w:rFonts w:ascii="Times New Roman" w:hAnsi="Times New Roman" w:cs="Times New Roman"/>
+          <w:color w:val="000000" w:themeColor="text1"/>
+          <w14:textOutline w14:w="9525" w14:cap="rnd" w14:cmpd="sng" w14:algn="ctr">
+            <w14:solidFill>
+              <w14:srgbClr w14:val="00B050"/>
+            </w14:solidFill>
+            <w14:prstDash w14:val="solid"/>
+            <w14:bevel/>
+          </w14:textOutline>
+        </w:rPr>
+      </w:pPr>
+    </w:p>
+    <w:p>
+      <w:pPr>
+        <w:rPr>
+          <w:rFonts w:ascii="Times New Roman" w:hAnsi="Times New Roman" w:cs="Times New Roman"/>
+          <w:color w:val="000000" w:themeColor="text1"/>
+          <w:sz w:val="28"/>
+          <w:szCs w:val="28"/>
+          <w14:textOutline w14:w="9525" w14:cap="rnd" w14:cmpd="sng" w14:algn="ctr">
+            <w14:solidFill>
+              <w14:srgbClr w14:val="00B050"/>
+            </w14:solidFill>
+            <w14:prstDash w14:val="solid"/>
+            <w14:bevel/>
+          </w14:textOutline>
+        </w:rPr>
+      </w:pPr>
+      <w:r>
+        <w:rPr>
+          <w:rFonts w:ascii="Times New Roman" w:hAnsi="Times New Roman" w:cs="Times New Roman"/>
+          <w:color w:val="000000" w:themeColor="text1"/>
+          <w:sz w:val="28"/>
+          <w:szCs w:val="28"/>
+          <w14:textOutline w14:w="9525" w14:cap="rnd" w14:cmpd="sng" w14:algn="ctr">
+            <w14:solidFill>
+              <w14:srgbClr w14:val="00B050"/>
+            </w14:solidFill>
+            <w14:prstDash w14:val="solid"/>
+            <w14:bevel/>
+          </w14:textOutline>
+        </w:rPr>
+        <w:t>Error Handling</w:t>
+      </w:r>
+    </w:p>
+    <w:p>
+      <w:pPr>
+        <w:rPr>
+          <w:rFonts w:ascii="Times New Roman" w:hAnsi="Times New Roman" w:cs="Times New Roman"/>
+          <w:color w:val="000000" w:themeColor="text1"/>
+          <w:sz w:val="24"/>
+          <w:szCs w:val="24"/>
+        </w:rPr>
+      </w:pPr>
+      <w:r>
+        <w:rPr>
+          <w:rFonts w:ascii="Times New Roman" w:hAnsi="Times New Roman" w:cs="Times New Roman"/>
+          <w:color w:val="000000" w:themeColor="text1"/>
+          <w:sz w:val="24"/>
+          <w:szCs w:val="24"/>
+        </w:rPr>
+        <w:t>The Windows logic even has built-in error handling: If the dead key is followed by a letter that can't take a diacritic (such as `s'), the window procedure receives two WM_CHAR messages in a row:</w:t>
+      </w:r>
+    </w:p>
+    <w:p>
+      <w:pPr>
+        <w:pStyle w:val="ListParagraph"/>
+        <w:numPr>
+          <w:ilvl w:val="0"/>
+          <w:numId w:val="4"/>
+        </w:numPr>
+        <w:rPr>
+          <w:rFonts w:ascii="Times New Roman" w:hAnsi="Times New Roman" w:cs="Times New Roman"/>
+          <w:color w:val="0000FF"/>
+          <w:sz w:val="24"/>
+          <w:szCs w:val="24"/>
+        </w:rPr>
+      </w:pPr>
+      <w:r>
+        <w:rPr>
+          <w:rFonts w:ascii="Times New Roman" w:hAnsi="Times New Roman" w:cs="Times New Roman"/>
+          <w:color w:val="0000FF"/>
+          <w:sz w:val="24"/>
+          <w:szCs w:val="24"/>
+        </w:rPr>
+        <w:t>The first message has wParam equal to the ASCII code for the diacritic by itself (the same wParam value delivered with the WM_DEADCHAR message).</w:t>
+      </w:r>
+    </w:p>
+    <w:p>
+      <w:pPr>
+        <w:pStyle w:val="ListParagraph"/>
+        <w:numPr>
+          <w:ilvl w:val="0"/>
+          <w:numId w:val="4"/>
+        </w:numPr>
+        <w:rPr>
+          <w:rFonts w:ascii="Times New Roman" w:hAnsi="Times New Roman" w:cs="Times New Roman"/>
+          <w:color w:val="0000FF"/>
+          <w:sz w:val="24"/>
+          <w:szCs w:val="24"/>
+        </w:rPr>
+      </w:pPr>
+      <w:r>
+        <w:rPr>
+          <w:rFonts w:ascii="Times New Roman" w:hAnsi="Times New Roman" w:cs="Times New Roman"/>
+          <w:color w:val="0000FF"/>
+          <w:sz w:val="24"/>
+          <w:szCs w:val="24"/>
+        </w:rPr>
+        <w:t>The second message has wParam equal to the ASCII code for the letter `s'.</w:t>
+      </w:r>
+    </w:p>
+    <w:p>
+      <w:pPr>
+        <w:rPr>
+          <w:rFonts w:ascii="Times New Roman" w:hAnsi="Times New Roman" w:cs="Times New Roman"/>
+          <w:color w:val="000000" w:themeColor="text1"/>
+          <w:sz w:val="24"/>
+          <w:szCs w:val="24"/>
+        </w:rPr>
+      </w:pPr>
+    </w:p>
+    <w:p>
+      <w:pPr>
+        <w:rPr>
+          <w:rFonts w:ascii="Times New Roman" w:hAnsi="Times New Roman" w:cs="Times New Roman"/>
+          <w:color w:val="000000" w:themeColor="text1"/>
+          <w:sz w:val="24"/>
+          <w:szCs w:val="24"/>
+        </w:rPr>
+      </w:pPr>
+    </w:p>
+    <w:p>
+      <w:pPr>
+        <w:rPr>
+          <w:rFonts w:ascii="Times New Roman" w:hAnsi="Times New Roman" w:cs="Times New Roman"/>
+          <w:color w:val="000000" w:themeColor="text1"/>
+          <w:sz w:val="24"/>
+          <w:szCs w:val="24"/>
+        </w:rPr>
+      </w:pPr>
+    </w:p>
+    <w:p>
+      <w:pPr>
+        <w:rPr>
+          <w:rFonts w:ascii="Times New Roman" w:hAnsi="Times New Roman" w:cs="Times New Roman"/>
+          <w:color w:val="000000" w:themeColor="text1"/>
+          <w:sz w:val="28"/>
+          <w:szCs w:val="28"/>
+          <w14:textOutline w14:w="9525" w14:cap="rnd" w14:cmpd="sng" w14:algn="ctr">
+            <w14:solidFill>
+              <w14:srgbClr w14:val="00B050"/>
+            </w14:solidFill>
+            <w14:prstDash w14:val="solid"/>
+            <w14:bevel/>
+          </w14:textOutline>
+        </w:rPr>
+      </w:pPr>
+      <w:r>
+        <w:rPr>
+          <w:rFonts w:ascii="Times New Roman" w:hAnsi="Times New Roman" w:cs="Times New Roman"/>
+          <w:color w:val="000000" w:themeColor="text1"/>
+          <w:sz w:val="28"/>
+          <w:szCs w:val="28"/>
+          <w14:textOutline w14:w="9525" w14:cap="rnd" w14:cmpd="sng" w14:algn="ctr">
+            <w14:solidFill>
+              <w14:srgbClr w14:val="00B050"/>
+            </w14:solidFill>
+            <w14:prstDash w14:val="solid"/>
+            <w14:bevel/>
+          </w14:textOutline>
+        </w:rPr>
+        <w:lastRenderedPageBreak/>
+        <w:t>Testing Dead Characters</w:t>
+      </w:r>
+    </w:p>
+    <w:p>
+      <w:pPr>
+        <w:rPr>
+          <w:rFonts w:ascii="Times New Roman" w:hAnsi="Times New Roman" w:cs="Times New Roman"/>
+          <w:color w:val="000000" w:themeColor="text1"/>
+          <w:sz w:val="24"/>
+          <w:szCs w:val="24"/>
+        </w:rPr>
+      </w:pPr>
+      <w:r>
+        <w:rPr>
+          <w:rFonts w:ascii="Times New Roman" w:hAnsi="Times New Roman" w:cs="Times New Roman"/>
+          <w:color w:val="000000" w:themeColor="text1"/>
+          <w:sz w:val="24"/>
+          <w:szCs w:val="24"/>
+        </w:rPr>
+        <w:t xml:space="preserve">The best way to get a </w:t>
+      </w:r>
+      <w:r>
+        <w:rPr>
+          <w:rFonts w:ascii="Times New Roman" w:hAnsi="Times New Roman" w:cs="Times New Roman"/>
+          <w:color w:val="0000FF"/>
+          <w:sz w:val="24"/>
+          <w:szCs w:val="24"/>
+        </w:rPr>
+        <w:t>feel for dead characters is to see them in action</w:t>
+      </w:r>
+      <w:r>
+        <w:rPr>
+          <w:rFonts w:ascii="Times New Roman" w:hAnsi="Times New Roman" w:cs="Times New Roman"/>
+          <w:color w:val="000000" w:themeColor="text1"/>
+          <w:sz w:val="24"/>
+          <w:szCs w:val="24"/>
+        </w:rPr>
+        <w:t xml:space="preserve">. To do this, you need to </w:t>
+      </w:r>
+      <w:r>
+        <w:rPr>
+          <w:rFonts w:ascii="Times New Roman" w:hAnsi="Times New Roman" w:cs="Times New Roman"/>
+          <w:color w:val="CC00CC"/>
+          <w:sz w:val="24"/>
+          <w:szCs w:val="24"/>
+        </w:rPr>
+        <w:t>load a foreign keyboard that uses dead keys</w:t>
+      </w:r>
+      <w:r>
+        <w:rPr>
+          <w:rFonts w:ascii="Times New Roman" w:hAnsi="Times New Roman" w:cs="Times New Roman"/>
+          <w:color w:val="000000" w:themeColor="text1"/>
+          <w:sz w:val="24"/>
+          <w:szCs w:val="24"/>
+        </w:rPr>
+        <w:t>, such as the German keyboard that I described earlier. You can do this in the Control Panel by selecting Keyboard and then the Language tab.</w:t>
+      </w:r>
+      <w:r>
+        <w:rPr>
+          <w:rFonts w:ascii="Times New Roman" w:hAnsi="Times New Roman" w:cs="Times New Roman"/>
+          <w:color w:val="000000" w:themeColor="text1"/>
+          <w:sz w:val="24"/>
+          <w:szCs w:val="24"/>
+        </w:rPr>
+        <w:t xml:space="preserve"> </w:t>
+      </w:r>
+    </w:p>
+    <w:p>
+      <w:pPr>
+        <w:rPr>
+          <w:rFonts w:ascii="Times New Roman" w:hAnsi="Times New Roman" w:cs="Times New Roman"/>
+          <w:color w:val="000000" w:themeColor="text1"/>
+          <w:sz w:val="24"/>
+          <w:szCs w:val="24"/>
+        </w:rPr>
+      </w:pPr>
+      <w:r>
+        <w:rPr>
+          <w:rFonts w:ascii="Times New Roman" w:hAnsi="Times New Roman" w:cs="Times New Roman"/>
+          <w:color w:val="000000" w:themeColor="text1"/>
+          <w:sz w:val="24"/>
+          <w:szCs w:val="24"/>
+        </w:rPr>
+        <w:t xml:space="preserve">Once you </w:t>
+      </w:r>
+      <w:r>
+        <w:rPr>
+          <w:rFonts w:ascii="Times New Roman" w:hAnsi="Times New Roman" w:cs="Times New Roman"/>
+          <w:color w:val="00B0F0"/>
+          <w:sz w:val="24"/>
+          <w:szCs w:val="24"/>
+        </w:rPr>
+        <w:t xml:space="preserve">have loaded a foreign keyboard, you can use an application like KEYVIEW1 </w:t>
+      </w:r>
+      <w:r>
+        <w:rPr>
+          <w:rFonts w:ascii="Times New Roman" w:hAnsi="Times New Roman" w:cs="Times New Roman"/>
+          <w:color w:val="000000" w:themeColor="text1"/>
+          <w:sz w:val="24"/>
+          <w:szCs w:val="24"/>
+        </w:rPr>
+        <w:t>to see the details of every keyboard message that a program receives. This will help you to understand how dead characters are processed by Windows.</w:t>
       </w:r>
     </w:p>
     <w:sectPr>
@@ -3028,9 +4453,9 @@
 <file path=word/numbering.xml><?xml version="1.0" encoding="utf-8"?>
 <w:numbering xmlns:wpc="http://schemas.microsoft.com/office/word/2010/wordprocessingCanvas" xmlns:cx="http://schemas.microsoft.com/office/drawing/2014/chartex" xmlns:cx1="http://schemas.microsoft.com/office/drawing/2015/9/8/chartex" xmlns:cx2="http://schemas.microsoft.com/office/drawing/2015/10/21/chartex" xmlns:cx3="http://schemas.microsoft.com/office/drawing/2016/5/9/chartex" xmlns:cx4="http://schemas.microsoft.com/office/drawing/2016/5/10/chartex" xmlns:cx5="http://schemas.microsoft.com/office/drawing/2016/5/11/chartex" xmlns:cx6="http://schemas.microsoft.com/office/drawing/2016/5/12/chartex" xmlns:cx7="http://schemas.microsoft.com/office/drawing/2016/5/13/chartex" xmlns:cx8="http://schemas.microsoft.com/office/drawing/2016/5/14/chartex" xmlns:mc="http://schemas.openxmlformats.org/markup-compatibility/2006" xmlns:aink="http://schemas.microsoft.com/office/drawing/2016/ink" xmlns:am3d="http://schemas.microsoft.com/office/drawing/2017/model3d" xmlns:o="urn:schemas-microsoft-com:office:office" xmlns:r="http://schemas.openxmlformats.org/officeDocument/2006/relationships" xmlns:m="http://schemas.openxmlformats.org/officeDocument/2006/math" xmlns:v="urn:schemas-microsoft-com:vml" xmlns:wp14="http://schemas.microsoft.com/office/word/2010/wordprocessingDrawing" xmlns:wp="http://schemas.openxmlformats.org/drawingml/2006/wordprocessingDrawing" xmlns:w10="urn:schemas-microsoft-com:office:word" xmlns:w="http://schemas.openxmlformats.org/wordprocessingml/2006/main" xmlns:w14="http://schemas.microsoft.com/office/word/2010/wordml" xmlns:w15="http://schemas.microsoft.com/office/word/2012/wordml" xmlns:w16cex="http://schemas.microsoft.com/office/word/2018/wordml/cex" xmlns:w16cid="http://schemas.microsoft.com/office/word/2016/wordml/cid" xmlns:w16="http://schemas.microsoft.com/office/word/2018/wordml" xmlns:w16sdtdh="http://schemas.microsoft.com/office/word/2020/wordml/sdtdatahash" xmlns:w16se="http://schemas.microsoft.com/office/word/2015/wordml/symex" xmlns:wpg="http://schemas.microsoft.com/office/word/2010/wordprocessingGroup" xmlns:wpi="http://schemas.microsoft.com/office/word/2010/wordprocessingInk" xmlns:wne="http://schemas.microsoft.com/office/word/2006/wordml" xmlns:wps="http://schemas.microsoft.com/office/word/2010/wordprocessingShape" mc:Ignorable="w14 w15 w16se w16cid w16 w16cex w16sdtdh wp14">
   <w:abstractNum w:abstractNumId="0" w15:restartNumberingAfterBreak="0">
-    <w:nsid w:val="19E81EDD"/>
+    <w:nsid w:val="06307DA8"/>
     <w:multiLevelType w:val="hybridMultilevel"/>
-    <w:tmpl w:val="98C8DF7C"/>
+    <w:tmpl w:val="F16C6DB0"/>
     <w:lvl w:ilvl="0" w:tplc="0409000B">
       <w:start w:val="1"/>
       <w:numFmt w:val="bullet"/>
@@ -3141,9 +4566,9 @@
     </w:lvl>
   </w:abstractNum>
   <w:abstractNum w:abstractNumId="1" w15:restartNumberingAfterBreak="0">
-    <w:nsid w:val="1E8040FA"/>
+    <w:nsid w:val="19E81EDD"/>
     <w:multiLevelType w:val="hybridMultilevel"/>
-    <w:tmpl w:val="EB0CABC4"/>
+    <w:tmpl w:val="98C8DF7C"/>
     <w:lvl w:ilvl="0" w:tplc="0409000B">
       <w:start w:val="1"/>
       <w:numFmt w:val="bullet"/>
@@ -3254,6 +4679,119 @@
     </w:lvl>
   </w:abstractNum>
   <w:abstractNum w:abstractNumId="2" w15:restartNumberingAfterBreak="0">
+    <w:nsid w:val="1E8040FA"/>
+    <w:multiLevelType w:val="hybridMultilevel"/>
+    <w:tmpl w:val="EB0CABC4"/>
+    <w:lvl w:ilvl="0" w:tplc="0409000B">
+      <w:start w:val="1"/>
+      <w:numFmt w:val="bullet"/>
+      <w:lvlText w:val=""/>
+      <w:lvlJc w:val="left"/>
+      <w:pPr>
+        <w:ind w:left="720" w:hanging="360"/>
+      </w:pPr>
+      <w:rPr>
+        <w:rFonts w:ascii="Wingdings" w:hAnsi="Wingdings" w:hint="default"/>
+      </w:rPr>
+    </w:lvl>
+    <w:lvl w:ilvl="1" w:tplc="04090003" w:tentative="1">
+      <w:start w:val="1"/>
+      <w:numFmt w:val="bullet"/>
+      <w:lvlText w:val="o"/>
+      <w:lvlJc w:val="left"/>
+      <w:pPr>
+        <w:ind w:left="1440" w:hanging="360"/>
+      </w:pPr>
+      <w:rPr>
+        <w:rFonts w:ascii="Courier New" w:hAnsi="Courier New" w:cs="Courier New" w:hint="default"/>
+      </w:rPr>
+    </w:lvl>
+    <w:lvl w:ilvl="2" w:tplc="04090005" w:tentative="1">
+      <w:start w:val="1"/>
+      <w:numFmt w:val="bullet"/>
+      <w:lvlText w:val=""/>
+      <w:lvlJc w:val="left"/>
+      <w:pPr>
+        <w:ind w:left="2160" w:hanging="360"/>
+      </w:pPr>
+      <w:rPr>
+        <w:rFonts w:ascii="Wingdings" w:hAnsi="Wingdings" w:hint="default"/>
+      </w:rPr>
+    </w:lvl>
+    <w:lvl w:ilvl="3" w:tplc="04090001" w:tentative="1">
+      <w:start w:val="1"/>
+      <w:numFmt w:val="bullet"/>
+      <w:lvlText w:val=""/>
+      <w:lvlJc w:val="left"/>
+      <w:pPr>
+        <w:ind w:left="2880" w:hanging="360"/>
+      </w:pPr>
+      <w:rPr>
+        <w:rFonts w:ascii="Symbol" w:hAnsi="Symbol" w:hint="default"/>
+      </w:rPr>
+    </w:lvl>
+    <w:lvl w:ilvl="4" w:tplc="04090003" w:tentative="1">
+      <w:start w:val="1"/>
+      <w:numFmt w:val="bullet"/>
+      <w:lvlText w:val="o"/>
+      <w:lvlJc w:val="left"/>
+      <w:pPr>
+        <w:ind w:left="3600" w:hanging="360"/>
+      </w:pPr>
+      <w:rPr>
+        <w:rFonts w:ascii="Courier New" w:hAnsi="Courier New" w:cs="Courier New" w:hint="default"/>
+      </w:rPr>
+    </w:lvl>
+    <w:lvl w:ilvl="5" w:tplc="04090005" w:tentative="1">
+      <w:start w:val="1"/>
+      <w:numFmt w:val="bullet"/>
+      <w:lvlText w:val=""/>
+      <w:lvlJc w:val="left"/>
+      <w:pPr>
+        <w:ind w:left="4320" w:hanging="360"/>
+      </w:pPr>
+      <w:rPr>
+        <w:rFonts w:ascii="Wingdings" w:hAnsi="Wingdings" w:hint="default"/>
+      </w:rPr>
+    </w:lvl>
+    <w:lvl w:ilvl="6" w:tplc="04090001" w:tentative="1">
+      <w:start w:val="1"/>
+      <w:numFmt w:val="bullet"/>
+      <w:lvlText w:val=""/>
+      <w:lvlJc w:val="left"/>
+      <w:pPr>
+        <w:ind w:left="5040" w:hanging="360"/>
+      </w:pPr>
+      <w:rPr>
+        <w:rFonts w:ascii="Symbol" w:hAnsi="Symbol" w:hint="default"/>
+      </w:rPr>
+    </w:lvl>
+    <w:lvl w:ilvl="7" w:tplc="04090003" w:tentative="1">
+      <w:start w:val="1"/>
+      <w:numFmt w:val="bullet"/>
+      <w:lvlText w:val="o"/>
+      <w:lvlJc w:val="left"/>
+      <w:pPr>
+        <w:ind w:left="5760" w:hanging="360"/>
+      </w:pPr>
+      <w:rPr>
+        <w:rFonts w:ascii="Courier New" w:hAnsi="Courier New" w:cs="Courier New" w:hint="default"/>
+      </w:rPr>
+    </w:lvl>
+    <w:lvl w:ilvl="8" w:tplc="04090005" w:tentative="1">
+      <w:start w:val="1"/>
+      <w:numFmt w:val="bullet"/>
+      <w:lvlText w:val=""/>
+      <w:lvlJc w:val="left"/>
+      <w:pPr>
+        <w:ind w:left="6480" w:hanging="360"/>
+      </w:pPr>
+      <w:rPr>
+        <w:rFonts w:ascii="Wingdings" w:hAnsi="Wingdings" w:hint="default"/>
+      </w:rPr>
+    </w:lvl>
+  </w:abstractNum>
+  <w:abstractNum w:abstractNumId="3" w15:restartNumberingAfterBreak="0">
     <w:nsid w:val="63521FC7"/>
     <w:multiLevelType w:val="hybridMultilevel"/>
     <w:tmpl w:val="7E10B3BA"/>
@@ -3367,12 +4905,15 @@
     </w:lvl>
   </w:abstractNum>
   <w:num w:numId="1">
+    <w:abstractNumId w:val="3"/>
+  </w:num>
+  <w:num w:numId="2">
     <w:abstractNumId w:val="2"/>
   </w:num>
-  <w:num w:numId="2">
+  <w:num w:numId="3">
     <w:abstractNumId w:val="1"/>
   </w:num>
-  <w:num w:numId="3">
+  <w:num w:numId="4">
     <w:abstractNumId w:val="0"/>
   </w:num>
 </w:numbering>

</xml_diff>